<commit_message>
Arreglos Requirements y Chart. report
</commit_message>
<xml_diff>
--- a/reports/Group/Chartering Report.docx
+++ b/reports/Group/Chartering Report.docx
@@ -7,21 +7,9 @@
         <w:pStyle w:val="Ttulo"/>
         <w:jc w:val="center"/>
       </w:pPr>
-      <w:bookmarkStart w:id="0" w:name="_lmh6vkqmaq5t" w:colFirst="0" w:colLast="0"/>
-      <w:bookmarkEnd w:id="0"/>
-      <w:proofErr w:type="spellStart"/>
-      <w:r>
-        <w:t>Chartering</w:t>
-      </w:r>
-      <w:proofErr w:type="spellEnd"/>
-      <w:r>
-        <w:t xml:space="preserve"> </w:t>
-      </w:r>
-      <w:proofErr w:type="spellStart"/>
-      <w:r>
-        <w:t>Report</w:t>
-      </w:r>
-      <w:proofErr w:type="spellEnd"/>
+      <w:r>
+        <w:t>Chartering Report</w:t>
+      </w:r>
     </w:p>
     <w:p>
       <w:pPr>
@@ -31,13 +19,11 @@
           <w:numId w:val="3"/>
         </w:numPr>
       </w:pPr>
-      <w:bookmarkStart w:id="1" w:name="_qp559obfxish" w:colFirst="0" w:colLast="0"/>
-      <w:bookmarkEnd w:id="1"/>
-      <w:proofErr w:type="spellStart"/>
+      <w:bookmarkStart w:id="0" w:name="_qp559obfxish" w:colFirst="0" w:colLast="0"/>
+      <w:bookmarkEnd w:id="0"/>
       <w:r>
         <w:t>Summary</w:t>
       </w:r>
-      <w:proofErr w:type="spellEnd"/>
     </w:p>
     <w:p>
       <w:pPr>
@@ -47,6 +33,8 @@
           <w:lang w:val="en-GB"/>
         </w:rPr>
       </w:pPr>
+      <w:bookmarkStart w:id="1" w:name="_lmh6vkqmaq5t" w:colFirst="0" w:colLast="0"/>
+      <w:bookmarkEnd w:id="1"/>
       <w:r>
         <w:rPr>
           <w:lang w:val="en-GB"/>
@@ -84,19 +72,9 @@
       </w:pPr>
       <w:bookmarkStart w:id="2" w:name="_ppxwartgodf2" w:colFirst="0" w:colLast="0"/>
       <w:bookmarkEnd w:id="2"/>
-      <w:proofErr w:type="spellStart"/>
-      <w:r>
-        <w:t>Workgroup</w:t>
-      </w:r>
-      <w:proofErr w:type="spellEnd"/>
-      <w:r>
-        <w:t xml:space="preserve"> </w:t>
-      </w:r>
-      <w:proofErr w:type="spellStart"/>
-      <w:r>
-        <w:t>Members</w:t>
-      </w:r>
-      <w:proofErr w:type="spellEnd"/>
+      <w:r>
+        <w:t>Workgroup Members</w:t>
+      </w:r>
     </w:p>
     <w:p/>
     <w:tbl>
@@ -144,19 +122,9 @@
               </w:pBdr>
               <w:spacing w:line="240" w:lineRule="auto"/>
             </w:pPr>
-            <w:proofErr w:type="spellStart"/>
             <w:r>
-              <w:t>Surname</w:t>
+              <w:t>Surname, Name</w:t>
             </w:r>
-            <w:proofErr w:type="spellEnd"/>
-            <w:r>
-              <w:t xml:space="preserve">, </w:t>
-            </w:r>
-            <w:proofErr w:type="spellStart"/>
-            <w:r>
-              <w:t>Name</w:t>
-            </w:r>
-            <w:proofErr w:type="spellEnd"/>
           </w:p>
         </w:tc>
         <w:tc>
@@ -210,11 +178,9 @@
               </w:pBdr>
               <w:spacing w:line="240" w:lineRule="auto"/>
             </w:pPr>
-            <w:proofErr w:type="spellStart"/>
             <w:r>
               <w:t>Photo</w:t>
             </w:r>
-            <w:proofErr w:type="spellEnd"/>
           </w:p>
         </w:tc>
       </w:tr>
@@ -926,19 +892,9 @@
       </w:pPr>
       <w:bookmarkStart w:id="4" w:name="_hv8adue7l87o" w:colFirst="0" w:colLast="0"/>
       <w:bookmarkEnd w:id="4"/>
-      <w:proofErr w:type="spellStart"/>
-      <w:r>
-        <w:t>Commitment</w:t>
-      </w:r>
-      <w:proofErr w:type="spellEnd"/>
-      <w:r>
-        <w:t xml:space="preserve"> </w:t>
-      </w:r>
-      <w:proofErr w:type="spellStart"/>
-      <w:r>
-        <w:t>Statement</w:t>
-      </w:r>
-      <w:proofErr w:type="spellEnd"/>
+      <w:r>
+        <w:t>Commitment Statement</w:t>
+      </w:r>
     </w:p>
     <w:p>
       <w:pPr>
@@ -971,37 +927,8 @@
       <w:pPr>
         <w:spacing w:before="240" w:after="240"/>
       </w:pPr>
-      <w:proofErr w:type="spellStart"/>
-      <w:r>
-        <w:t>Additionally</w:t>
-      </w:r>
-      <w:proofErr w:type="spellEnd"/>
-      <w:r>
-        <w:t xml:space="preserve">, </w:t>
-      </w:r>
-      <w:proofErr w:type="spellStart"/>
-      <w:r>
-        <w:t>we</w:t>
-      </w:r>
-      <w:proofErr w:type="spellEnd"/>
-      <w:r>
-        <w:t xml:space="preserve"> </w:t>
-      </w:r>
-      <w:proofErr w:type="spellStart"/>
-      <w:r>
-        <w:t>agree</w:t>
-      </w:r>
-      <w:proofErr w:type="spellEnd"/>
-      <w:r>
-        <w:t xml:space="preserve"> </w:t>
-      </w:r>
-      <w:proofErr w:type="spellStart"/>
-      <w:r>
-        <w:t>to</w:t>
-      </w:r>
-      <w:proofErr w:type="spellEnd"/>
-      <w:r>
-        <w:t>:</w:t>
+      <w:r>
+        <w:t>Additionally, we agree to:</w:t>
       </w:r>
     </w:p>
     <w:p>
@@ -1036,21 +963,7 @@
         <w:rPr>
           <w:lang w:val="en-GB"/>
         </w:rPr>
-        <w:t xml:space="preserve">Respect deadlines and </w:t>
-      </w:r>
-      <w:proofErr w:type="spellStart"/>
-      <w:r>
-        <w:rPr>
-          <w:lang w:val="en-GB"/>
-        </w:rPr>
-        <w:t>fulfill</w:t>
-      </w:r>
-      <w:proofErr w:type="spellEnd"/>
-      <w:r>
-        <w:rPr>
-          <w:lang w:val="en-GB"/>
-        </w:rPr>
-        <w:t xml:space="preserve"> assigned tasks responsibly.</w:t>
+        <w:t>Respect deadlines and fulfill assigned tasks responsibly.</w:t>
       </w:r>
     </w:p>
     <w:p>
@@ -1085,21 +998,7 @@
         <w:rPr>
           <w:lang w:val="en-GB"/>
         </w:rPr>
-        <w:t xml:space="preserve">Maintain professional and constructive </w:t>
-      </w:r>
-      <w:proofErr w:type="spellStart"/>
-      <w:r>
-        <w:rPr>
-          <w:lang w:val="en-GB"/>
-        </w:rPr>
-        <w:t>behavior</w:t>
-      </w:r>
-      <w:proofErr w:type="spellEnd"/>
-      <w:r>
-        <w:rPr>
-          <w:lang w:val="en-GB"/>
-        </w:rPr>
-        <w:t xml:space="preserve"> within the team.</w:t>
+        <w:t>Maintain professional and constructive behavior within the team.</w:t>
       </w:r>
     </w:p>
     <w:p>
@@ -1123,33 +1022,78 @@
           <w:b/>
         </w:rPr>
       </w:pPr>
-      <w:proofErr w:type="spellStart"/>
+      <w:r>
+        <w:rPr>
+          <w:noProof/>
+        </w:rPr>
+        <w:drawing>
+          <wp:anchor distT="0" distB="0" distL="114300" distR="114300" simplePos="0" relativeHeight="251660288" behindDoc="0" locked="0" layoutInCell="1" allowOverlap="1" wp14:anchorId="58B18CD9" wp14:editId="39A60B12">
+            <wp:simplePos x="0" y="0"/>
+            <wp:positionH relativeFrom="margin">
+              <wp:posOffset>2430780</wp:posOffset>
+            </wp:positionH>
+            <wp:positionV relativeFrom="paragraph">
+              <wp:posOffset>244475</wp:posOffset>
+            </wp:positionV>
+            <wp:extent cx="502920" cy="290830"/>
+            <wp:effectExtent l="0" t="0" r="0" b="0"/>
+            <wp:wrapSquare wrapText="bothSides"/>
+            <wp:docPr id="2032552985" name="Imagen 1"/>
+            <wp:cNvGraphicFramePr>
+              <a:graphicFrameLocks xmlns:a="http://schemas.openxmlformats.org/drawingml/2006/main" noChangeAspect="1"/>
+            </wp:cNvGraphicFramePr>
+            <a:graphic xmlns:a="http://schemas.openxmlformats.org/drawingml/2006/main">
+              <a:graphicData uri="http://schemas.openxmlformats.org/drawingml/2006/picture">
+                <pic:pic xmlns:pic="http://schemas.openxmlformats.org/drawingml/2006/picture">
+                  <pic:nvPicPr>
+                    <pic:cNvPr id="0" name="Picture 1"/>
+                    <pic:cNvPicPr>
+                      <a:picLocks noChangeAspect="1" noChangeArrowheads="1"/>
+                    </pic:cNvPicPr>
+                  </pic:nvPicPr>
+                  <pic:blipFill>
+                    <a:blip r:embed="rId10" cstate="print">
+                      <a:extLst>
+                        <a:ext uri="{28A0092B-C50C-407E-A947-70E740481C1C}">
+                          <a14:useLocalDpi xmlns:a14="http://schemas.microsoft.com/office/drawing/2010/main" val="0"/>
+                        </a:ext>
+                      </a:extLst>
+                    </a:blip>
+                    <a:srcRect/>
+                    <a:stretch>
+                      <a:fillRect/>
+                    </a:stretch>
+                  </pic:blipFill>
+                  <pic:spPr bwMode="auto">
+                    <a:xfrm>
+                      <a:off x="0" y="0"/>
+                      <a:ext cx="502920" cy="290830"/>
+                    </a:xfrm>
+                    <a:prstGeom prst="rect">
+                      <a:avLst/>
+                    </a:prstGeom>
+                    <a:noFill/>
+                    <a:ln>
+                      <a:noFill/>
+                    </a:ln>
+                  </pic:spPr>
+                </pic:pic>
+              </a:graphicData>
+            </a:graphic>
+            <wp14:sizeRelH relativeFrom="margin">
+              <wp14:pctWidth>0</wp14:pctWidth>
+            </wp14:sizeRelH>
+            <wp14:sizeRelV relativeFrom="margin">
+              <wp14:pctHeight>0</wp14:pctHeight>
+            </wp14:sizeRelV>
+          </wp:anchor>
+        </w:drawing>
+      </w:r>
       <w:r>
         <w:rPr>
           <w:b/>
         </w:rPr>
-        <w:t>Signed</w:t>
-      </w:r>
-      <w:proofErr w:type="spellEnd"/>
-      <w:r>
-        <w:rPr>
-          <w:b/>
-        </w:rPr>
-        <w:t xml:space="preserve"> </w:t>
-      </w:r>
-      <w:proofErr w:type="spellStart"/>
-      <w:r>
-        <w:rPr>
-          <w:b/>
-        </w:rPr>
-        <w:t>by</w:t>
-      </w:r>
-      <w:proofErr w:type="spellEnd"/>
-      <w:r>
-        <w:rPr>
-          <w:b/>
-        </w:rPr>
-        <w:t>:</w:t>
+        <w:t>Signed by:</w:t>
       </w:r>
     </w:p>
     <w:p>
@@ -1166,23 +1110,20 @@
     </w:p>
     <w:p>
       <w:pPr>
-        <w:numPr>
-          <w:ilvl w:val="0"/>
-          <w:numId w:val="8"/>
-        </w:numPr>
+        <w:spacing w:before="240"/>
       </w:pPr>
       <w:r>
         <w:rPr>
           <w:noProof/>
         </w:rPr>
         <w:drawing>
-          <wp:anchor distT="0" distB="0" distL="114300" distR="114300" simplePos="0" relativeHeight="251659264" behindDoc="0" locked="0" layoutInCell="1" allowOverlap="1" wp14:anchorId="70FE6363" wp14:editId="6CC39CA2">
+          <wp:anchor distT="0" distB="0" distL="114300" distR="114300" simplePos="0" relativeHeight="251659264" behindDoc="0" locked="0" layoutInCell="1" allowOverlap="1" wp14:anchorId="70FE6363" wp14:editId="3DA3CF83">
             <wp:simplePos x="0" y="0"/>
             <wp:positionH relativeFrom="column">
-              <wp:posOffset>1645285</wp:posOffset>
+              <wp:posOffset>1843405</wp:posOffset>
             </wp:positionH>
             <wp:positionV relativeFrom="paragraph">
-              <wp:posOffset>4445</wp:posOffset>
+              <wp:posOffset>250190</wp:posOffset>
             </wp:positionV>
             <wp:extent cx="612775" cy="304800"/>
             <wp:effectExtent l="0" t="0" r="0" b="0"/>
@@ -1201,7 +1142,7 @@
                     </pic:cNvPicPr>
                   </pic:nvPicPr>
                   <pic:blipFill>
-                    <a:blip r:embed="rId10" cstate="print">
+                    <a:blip r:embed="rId11" cstate="print">
                       <a:extLst>
                         <a:ext uri="{28A0092B-C50C-407E-A947-70E740481C1C}">
                           <a14:useLocalDpi xmlns:a14="http://schemas.microsoft.com/office/drawing/2010/main" val="0"/>
@@ -1238,9 +1179,6 @@
           </wp:anchor>
         </w:drawing>
       </w:r>
-      <w:r>
-        <w:t>Enrique Anda</w:t>
-      </w:r>
     </w:p>
     <w:p>
       <w:pPr>
@@ -1250,7 +1188,81 @@
         </w:numPr>
       </w:pPr>
       <w:r>
-        <w:t>Manuel Lavado</w:t>
+        <w:t>Enrique Anda</w:t>
+      </w:r>
+    </w:p>
+    <w:p>
+      <w:pPr>
+        <w:pStyle w:val="Prrafodelista"/>
+      </w:pPr>
+    </w:p>
+    <w:p>
+      <w:r>
+        <w:rPr>
+          <w:noProof/>
+        </w:rPr>
+        <w:drawing>
+          <wp:anchor distT="0" distB="0" distL="114300" distR="114300" simplePos="0" relativeHeight="251662336" behindDoc="0" locked="0" layoutInCell="1" allowOverlap="1" wp14:anchorId="06EBAD3D" wp14:editId="359AF785">
+            <wp:simplePos x="0" y="0"/>
+            <wp:positionH relativeFrom="column">
+              <wp:posOffset>1888490</wp:posOffset>
+            </wp:positionH>
+            <wp:positionV relativeFrom="paragraph">
+              <wp:posOffset>92075</wp:posOffset>
+            </wp:positionV>
+            <wp:extent cx="377825" cy="411480"/>
+            <wp:effectExtent l="0" t="0" r="3175" b="7620"/>
+            <wp:wrapSquare wrapText="bothSides"/>
+            <wp:docPr id="1575842792" name="Imagen 3" descr="Un dibujo de un pizarrón blanco&#10;&#10;El contenido generado por IA puede ser incorrecto."/>
+            <wp:cNvGraphicFramePr>
+              <a:graphicFrameLocks xmlns:a="http://schemas.openxmlformats.org/drawingml/2006/main" noChangeAspect="1"/>
+            </wp:cNvGraphicFramePr>
+            <a:graphic xmlns:a="http://schemas.openxmlformats.org/drawingml/2006/main">
+              <a:graphicData uri="http://schemas.openxmlformats.org/drawingml/2006/picture">
+                <pic:pic xmlns:pic="http://schemas.openxmlformats.org/drawingml/2006/picture">
+                  <pic:nvPicPr>
+                    <pic:cNvPr id="1575842792" name="Imagen 3" descr="Un dibujo de un pizarrón blanco&#10;&#10;El contenido generado por IA puede ser incorrecto."/>
+                    <pic:cNvPicPr>
+                      <a:picLocks noChangeAspect="1" noChangeArrowheads="1"/>
+                    </pic:cNvPicPr>
+                  </pic:nvPicPr>
+                  <pic:blipFill>
+                    <a:blip r:embed="rId12" cstate="print">
+                      <a:extLst>
+                        <a:ext uri="{28A0092B-C50C-407E-A947-70E740481C1C}">
+                          <a14:useLocalDpi xmlns:a14="http://schemas.microsoft.com/office/drawing/2010/main" val="0"/>
+                        </a:ext>
+                      </a:extLst>
+                    </a:blip>
+                    <a:srcRect/>
+                    <a:stretch>
+                      <a:fillRect/>
+                    </a:stretch>
+                  </pic:blipFill>
+                  <pic:spPr bwMode="auto">
+                    <a:xfrm>
+                      <a:off x="0" y="0"/>
+                      <a:ext cx="377825" cy="411480"/>
+                    </a:xfrm>
+                    <a:prstGeom prst="rect">
+                      <a:avLst/>
+                    </a:prstGeom>
+                    <a:noFill/>
+                    <a:ln>
+                      <a:noFill/>
+                    </a:ln>
+                  </pic:spPr>
+                </pic:pic>
+              </a:graphicData>
+            </a:graphic>
+            <wp14:sizeRelH relativeFrom="margin">
+              <wp14:pctWidth>0</wp14:pctWidth>
+            </wp14:sizeRelH>
+            <wp14:sizeRelV relativeFrom="margin">
+              <wp14:pctHeight>0</wp14:pctHeight>
+            </wp14:sizeRelV>
+          </wp:anchor>
+        </w:drawing>
       </w:r>
     </w:p>
     <w:p>
@@ -1261,7 +1273,162 @@
         </w:numPr>
       </w:pPr>
       <w:r>
+        <w:t>Manuel Lavado</w:t>
+      </w:r>
+    </w:p>
+    <w:p/>
+    <w:p>
+      <w:r>
+        <w:rPr>
+          <w:noProof/>
+        </w:rPr>
+        <w:drawing>
+          <wp:anchor distT="0" distB="0" distL="114300" distR="114300" simplePos="0" relativeHeight="251663360" behindDoc="0" locked="0" layoutInCell="1" allowOverlap="1" wp14:anchorId="4126449A" wp14:editId="42F46F47">
+            <wp:simplePos x="0" y="0"/>
+            <wp:positionH relativeFrom="column">
+              <wp:posOffset>1711325</wp:posOffset>
+            </wp:positionH>
+            <wp:positionV relativeFrom="paragraph">
+              <wp:posOffset>76835</wp:posOffset>
+            </wp:positionV>
+            <wp:extent cx="681355" cy="429260"/>
+            <wp:effectExtent l="0" t="0" r="4445" b="8890"/>
+            <wp:wrapSquare wrapText="bothSides"/>
+            <wp:docPr id="1696953637" name="Imagen 4" descr="Imagen en blanco y negro&#10;&#10;El contenido generado por IA puede ser incorrecto."/>
+            <wp:cNvGraphicFramePr>
+              <a:graphicFrameLocks xmlns:a="http://schemas.openxmlformats.org/drawingml/2006/main" noChangeAspect="1"/>
+            </wp:cNvGraphicFramePr>
+            <a:graphic xmlns:a="http://schemas.openxmlformats.org/drawingml/2006/main">
+              <a:graphicData uri="http://schemas.openxmlformats.org/drawingml/2006/picture">
+                <pic:pic xmlns:pic="http://schemas.openxmlformats.org/drawingml/2006/picture">
+                  <pic:nvPicPr>
+                    <pic:cNvPr id="1696953637" name="Imagen 4" descr="Imagen en blanco y negro&#10;&#10;El contenido generado por IA puede ser incorrecto."/>
+                    <pic:cNvPicPr>
+                      <a:picLocks noChangeAspect="1" noChangeArrowheads="1"/>
+                    </pic:cNvPicPr>
+                  </pic:nvPicPr>
+                  <pic:blipFill>
+                    <a:blip r:embed="rId13" cstate="print">
+                      <a:extLst>
+                        <a:ext uri="{28A0092B-C50C-407E-A947-70E740481C1C}">
+                          <a14:useLocalDpi xmlns:a14="http://schemas.microsoft.com/office/drawing/2010/main" val="0"/>
+                        </a:ext>
+                      </a:extLst>
+                    </a:blip>
+                    <a:srcRect/>
+                    <a:stretch>
+                      <a:fillRect/>
+                    </a:stretch>
+                  </pic:blipFill>
+                  <pic:spPr bwMode="auto">
+                    <a:xfrm>
+                      <a:off x="0" y="0"/>
+                      <a:ext cx="681355" cy="429260"/>
+                    </a:xfrm>
+                    <a:prstGeom prst="rect">
+                      <a:avLst/>
+                    </a:prstGeom>
+                    <a:noFill/>
+                    <a:ln>
+                      <a:noFill/>
+                    </a:ln>
+                  </pic:spPr>
+                </pic:pic>
+              </a:graphicData>
+            </a:graphic>
+            <wp14:sizeRelH relativeFrom="margin">
+              <wp14:pctWidth>0</wp14:pctWidth>
+            </wp14:sizeRelH>
+            <wp14:sizeRelV relativeFrom="margin">
+              <wp14:pctHeight>0</wp14:pctHeight>
+            </wp14:sizeRelV>
+          </wp:anchor>
+        </w:drawing>
+      </w:r>
+    </w:p>
+    <w:p>
+      <w:pPr>
+        <w:numPr>
+          <w:ilvl w:val="0"/>
+          <w:numId w:val="8"/>
+        </w:numPr>
+      </w:pPr>
+      <w:r>
         <w:t>Manuel Orta</w:t>
+      </w:r>
+    </w:p>
+    <w:p>
+      <w:pPr>
+        <w:pStyle w:val="Prrafodelista"/>
+      </w:pPr>
+    </w:p>
+    <w:p>
+      <w:r>
+        <w:rPr>
+          <w:noProof/>
+        </w:rPr>
+        <w:drawing>
+          <wp:anchor distT="0" distB="0" distL="114300" distR="114300" simplePos="0" relativeHeight="251661312" behindDoc="0" locked="0" layoutInCell="1" allowOverlap="1" wp14:anchorId="4FA922B4" wp14:editId="45AC0115">
+            <wp:simplePos x="0" y="0"/>
+            <wp:positionH relativeFrom="column">
+              <wp:posOffset>1882140</wp:posOffset>
+            </wp:positionH>
+            <wp:positionV relativeFrom="paragraph">
+              <wp:posOffset>111760</wp:posOffset>
+            </wp:positionV>
+            <wp:extent cx="419100" cy="339725"/>
+            <wp:effectExtent l="0" t="0" r="0" b="3175"/>
+            <wp:wrapSquare wrapText="bothSides"/>
+            <wp:docPr id="1876644870" name="Imagen 2" descr="Diagrama&#10;&#10;El contenido generado por IA puede ser incorrecto."/>
+            <wp:cNvGraphicFramePr>
+              <a:graphicFrameLocks xmlns:a="http://schemas.openxmlformats.org/drawingml/2006/main" noChangeAspect="1"/>
+            </wp:cNvGraphicFramePr>
+            <a:graphic xmlns:a="http://schemas.openxmlformats.org/drawingml/2006/main">
+              <a:graphicData uri="http://schemas.openxmlformats.org/drawingml/2006/picture">
+                <pic:pic xmlns:pic="http://schemas.openxmlformats.org/drawingml/2006/picture">
+                  <pic:nvPicPr>
+                    <pic:cNvPr id="1876644870" name="Imagen 2" descr="Diagrama&#10;&#10;El contenido generado por IA puede ser incorrecto."/>
+                    <pic:cNvPicPr>
+                      <a:picLocks noChangeAspect="1" noChangeArrowheads="1"/>
+                    </pic:cNvPicPr>
+                  </pic:nvPicPr>
+                  <pic:blipFill>
+                    <a:blip r:embed="rId14" cstate="print">
+                      <a:extLst>
+                        <a:ext uri="{28A0092B-C50C-407E-A947-70E740481C1C}">
+                          <a14:useLocalDpi xmlns:a14="http://schemas.microsoft.com/office/drawing/2010/main" val="0"/>
+                        </a:ext>
+                      </a:extLst>
+                    </a:blip>
+                    <a:srcRect/>
+                    <a:stretch>
+                      <a:fillRect/>
+                    </a:stretch>
+                  </pic:blipFill>
+                  <pic:spPr bwMode="auto">
+                    <a:xfrm>
+                      <a:off x="0" y="0"/>
+                      <a:ext cx="419100" cy="339725"/>
+                    </a:xfrm>
+                    <a:prstGeom prst="rect">
+                      <a:avLst/>
+                    </a:prstGeom>
+                    <a:noFill/>
+                    <a:ln>
+                      <a:noFill/>
+                    </a:ln>
+                  </pic:spPr>
+                </pic:pic>
+              </a:graphicData>
+            </a:graphic>
+            <wp14:sizeRelH relativeFrom="margin">
+              <wp14:pctWidth>0</wp14:pctWidth>
+            </wp14:sizeRelH>
+            <wp14:sizeRelV relativeFrom="margin">
+              <wp14:pctHeight>0</wp14:pctHeight>
+            </wp14:sizeRelV>
+          </wp:anchor>
+        </w:drawing>
       </w:r>
     </w:p>
     <w:p>
@@ -1275,6 +1442,11 @@
       <w:r>
         <w:t>Javier Ulecia</w:t>
       </w:r>
+    </w:p>
+    <w:p>
+      <w:pPr>
+        <w:spacing w:after="240"/>
+      </w:pPr>
     </w:p>
     <w:p>
       <w:pPr>
@@ -1307,13 +1479,8 @@
       <w:bookmarkStart w:id="5" w:name="_c2yhove79fkt" w:colFirst="0" w:colLast="0"/>
       <w:bookmarkEnd w:id="5"/>
       <w:r>
-        <w:t xml:space="preserve">Performance </w:t>
-      </w:r>
-      <w:proofErr w:type="spellStart"/>
-      <w:r>
-        <w:t>Indicators</w:t>
-      </w:r>
-      <w:proofErr w:type="spellEnd"/>
+        <w:t>Performance Indicators</w:t>
+      </w:r>
     </w:p>
     <w:p>
       <w:pPr>
@@ -1396,6 +1563,7 @@
           <w:b/>
           <w:lang w:val="en-GB"/>
         </w:rPr>
+        <w:lastRenderedPageBreak/>
         <w:t>Performing Poorly</w:t>
       </w:r>
       <w:r>
@@ -1452,6 +1620,9 @@
           <w:ilvl w:val="0"/>
           <w:numId w:val="6"/>
         </w:numPr>
+        <w:rPr>
+          <w:lang w:val="en-GB"/>
+        </w:rPr>
       </w:pPr>
       <w:r>
         <w:rPr>
@@ -1466,45 +1637,11 @@
         </w:rPr>
         <w:t xml:space="preserve">: A member whose work meets or exceeds the quality standards set by the team and the lecturer. </w:t>
       </w:r>
-      <w:proofErr w:type="spellStart"/>
-      <w:r>
-        <w:t>This</w:t>
-      </w:r>
-      <w:proofErr w:type="spellEnd"/>
-      <w:r>
-        <w:t xml:space="preserve"> </w:t>
-      </w:r>
-      <w:proofErr w:type="spellStart"/>
-      <w:r>
-        <w:t>includes</w:t>
-      </w:r>
-      <w:proofErr w:type="spellEnd"/>
-      <w:r>
-        <w:t xml:space="preserve"> </w:t>
-      </w:r>
-      <w:proofErr w:type="spellStart"/>
-      <w:r>
-        <w:t>accuracy</w:t>
-      </w:r>
-      <w:proofErr w:type="spellEnd"/>
-      <w:r>
-        <w:t xml:space="preserve">, </w:t>
-      </w:r>
-      <w:proofErr w:type="spellStart"/>
-      <w:r>
-        <w:t>clarity</w:t>
-      </w:r>
-      <w:proofErr w:type="spellEnd"/>
-      <w:r>
-        <w:t xml:space="preserve">, and </w:t>
-      </w:r>
-      <w:proofErr w:type="spellStart"/>
-      <w:r>
-        <w:t>thoroughness</w:t>
-      </w:r>
-      <w:proofErr w:type="spellEnd"/>
-      <w:r>
-        <w:t>.</w:t>
+      <w:r>
+        <w:rPr>
+          <w:lang w:val="en-GB"/>
+        </w:rPr>
+        <w:t>This includes accuracy, clarity, and thoroughness.</w:t>
       </w:r>
     </w:p>
     <w:p>
@@ -1523,7 +1660,6 @@
           <w:b/>
           <w:lang w:val="en-GB"/>
         </w:rPr>
-        <w:lastRenderedPageBreak/>
         <w:t>Performing Poorly</w:t>
       </w:r>
       <w:r>
@@ -1532,40 +1668,19 @@
         </w:rPr>
         <w:t>: A member whose work frequently requires revision, is incomplete, or is of poor quality, needing more than two rounds of feedback to be considered acceptable.</w:t>
       </w:r>
-      <w:r>
-        <w:rPr>
-          <w:lang w:val="en-GB"/>
-        </w:rPr>
-        <w:br w:type="page"/>
-      </w:r>
-    </w:p>
-    <w:p>
-      <w:pPr>
-        <w:spacing w:before="240" w:after="240"/>
+    </w:p>
+    <w:p>
+      <w:pPr>
+        <w:spacing w:after="240"/>
+        <w:rPr>
+          <w:lang w:val="en-GB"/>
+        </w:rPr>
+      </w:pPr>
+      <w:r>
         <w:rPr>
           <w:b/>
         </w:rPr>
-      </w:pPr>
-      <w:r>
-        <w:rPr>
-          <w:b/>
-        </w:rPr>
-        <w:lastRenderedPageBreak/>
-        <w:t xml:space="preserve">Peer and </w:t>
-      </w:r>
-      <w:proofErr w:type="spellStart"/>
-      <w:r>
-        <w:rPr>
-          <w:b/>
-        </w:rPr>
-        <w:t>Lecturer</w:t>
-      </w:r>
-      <w:proofErr w:type="spellEnd"/>
-      <w:r>
-        <w:rPr>
-          <w:b/>
-        </w:rPr>
-        <w:t xml:space="preserve"> Ratings</w:t>
+        <w:t>Peer and Lecturer Ratings</w:t>
       </w:r>
     </w:p>
     <w:p>
@@ -1649,28 +1764,12 @@
           <w:b/>
         </w:rPr>
       </w:pPr>
-      <w:proofErr w:type="spellStart"/>
       <w:r>
         <w:rPr>
           <w:b/>
         </w:rPr>
-        <w:t>Timeliness</w:t>
-      </w:r>
-      <w:proofErr w:type="spellEnd"/>
-      <w:r>
-        <w:rPr>
-          <w:b/>
-        </w:rPr>
-        <w:t xml:space="preserve"> and </w:t>
-      </w:r>
-      <w:proofErr w:type="spellStart"/>
-      <w:r>
-        <w:rPr>
-          <w:b/>
-        </w:rPr>
-        <w:t>Attendance</w:t>
-      </w:r>
-      <w:proofErr w:type="spellEnd"/>
+        <w:t>Timeliness and Attendance</w:t>
+      </w:r>
     </w:p>
     <w:p>
       <w:pPr>
@@ -1764,21 +1863,8 @@
       </w:pPr>
       <w:bookmarkStart w:id="6" w:name="_8nvbd9s86zg8" w:colFirst="0" w:colLast="0"/>
       <w:bookmarkEnd w:id="6"/>
-      <w:proofErr w:type="spellStart"/>
-      <w:r>
-        <w:t>Rewards</w:t>
-      </w:r>
-      <w:proofErr w:type="spellEnd"/>
-      <w:r>
-        <w:t xml:space="preserve"> </w:t>
-      </w:r>
-      <w:proofErr w:type="spellStart"/>
-      <w:r>
-        <w:t>for</w:t>
-      </w:r>
-      <w:proofErr w:type="spellEnd"/>
-      <w:r>
-        <w:t xml:space="preserve"> Good Performances</w:t>
+      <w:r>
+        <w:t>Rewards for Good Performances</w:t>
       </w:r>
     </w:p>
     <w:p>
@@ -1811,34 +1897,28 @@
       </w:pPr>
       <w:bookmarkStart w:id="7" w:name="_ru39dkxno1hi" w:colFirst="0" w:colLast="0"/>
       <w:bookmarkEnd w:id="7"/>
-      <w:proofErr w:type="spellStart"/>
-      <w:r>
-        <w:t>Consequences</w:t>
-      </w:r>
-      <w:proofErr w:type="spellEnd"/>
-      <w:r>
-        <w:t xml:space="preserve"> </w:t>
-      </w:r>
-      <w:proofErr w:type="spellStart"/>
-      <w:r>
-        <w:t>for</w:t>
-      </w:r>
-      <w:proofErr w:type="spellEnd"/>
-      <w:r>
-        <w:t xml:space="preserve"> Poor Performances</w:t>
-      </w:r>
-    </w:p>
-    <w:p>
-      <w:pPr>
-        <w:rPr>
-          <w:lang w:val="en-GB"/>
-        </w:rPr>
-      </w:pPr>
-      <w:r>
-        <w:rPr>
-          <w:lang w:val="en-GB"/>
-        </w:rPr>
-        <w:t>Members whose performance does not meet the expectations of the workgroup, either through lack of participation, failure to meet deadlines, or subpar work quality, will be admonished. The first step will involve a private discussion to identify the causes of the poor performance and a plan for improvement. Continued poor performance may lead to further disciplinary action, including a formal warning or reassignment of tasks.</w:t>
+      <w:r>
+        <w:t>Consequences for Poor Performances</w:t>
+      </w:r>
+    </w:p>
+    <w:p>
+      <w:pPr>
+        <w:rPr>
+          <w:lang w:val="en-GB"/>
+        </w:rPr>
+      </w:pPr>
+      <w:r>
+        <w:rPr>
+          <w:lang w:val="en-GB"/>
+        </w:rPr>
+        <w:t xml:space="preserve">Members whose performance does not meet the expectations of the workgroup, either through lack of participation, failure to meet deadlines, or subpar work quality, will be admonished. The first step will involve a private discussion to identify the causes of the poor </w:t>
+      </w:r>
+      <w:r>
+        <w:rPr>
+          <w:lang w:val="en-GB"/>
+        </w:rPr>
+        <w:lastRenderedPageBreak/>
+        <w:t>performance and a plan for improvement. Continued poor performance may lead to further disciplinary action, including a formal warning or reassignment of tasks.</w:t>
       </w:r>
       <w:r>
         <w:rPr>
@@ -1857,28 +1937,10 @@
       </w:pPr>
       <w:bookmarkStart w:id="8" w:name="_2lkk2qb434k6" w:colFirst="0" w:colLast="0"/>
       <w:bookmarkEnd w:id="8"/>
-      <w:proofErr w:type="spellStart"/>
       <w:r>
         <w:lastRenderedPageBreak/>
-        <w:t>Conditions</w:t>
-      </w:r>
-      <w:proofErr w:type="spellEnd"/>
-      <w:r>
-        <w:t xml:space="preserve"> </w:t>
-      </w:r>
-      <w:proofErr w:type="spellStart"/>
-      <w:r>
-        <w:t>for</w:t>
-      </w:r>
-      <w:proofErr w:type="spellEnd"/>
-      <w:r>
-        <w:t xml:space="preserve"> </w:t>
-      </w:r>
-      <w:proofErr w:type="spellStart"/>
-      <w:r>
-        <w:t>Dismissal</w:t>
-      </w:r>
-      <w:proofErr w:type="spellEnd"/>
+        <w:t>Conditions for Dismissal</w:t>
+      </w:r>
     </w:p>
     <w:p>
       <w:pPr>
@@ -1926,21 +1988,7 @@
         <w:rPr>
           <w:lang w:val="en-GB"/>
         </w:rPr>
-        <w:t xml:space="preserve">Disruptive </w:t>
-      </w:r>
-      <w:proofErr w:type="spellStart"/>
-      <w:r>
-        <w:rPr>
-          <w:lang w:val="en-GB"/>
-        </w:rPr>
-        <w:t>behavior</w:t>
-      </w:r>
-      <w:proofErr w:type="spellEnd"/>
-      <w:r>
-        <w:rPr>
-          <w:lang w:val="en-GB"/>
-        </w:rPr>
-        <w:t xml:space="preserve"> that negatively affects the performance and morale of the team.</w:t>
+        <w:t>Disruptive behavior that negatively affects the performance and morale of the team.</w:t>
       </w:r>
     </w:p>
     <w:p>
@@ -3521,6 +3569,17 @@
       </w:tblCellMar>
     </w:tblPr>
   </w:style>
+  <w:style w:type="paragraph" w:styleId="Prrafodelista">
+    <w:name w:val="List Paragraph"/>
+    <w:basedOn w:val="Normal"/>
+    <w:uiPriority w:val="34"/>
+    <w:qFormat/>
+    <w:rsid w:val="003A35AA"/>
+    <w:pPr>
+      <w:ind w:left="720"/>
+      <w:contextualSpacing/>
+    </w:pPr>
+  </w:style>
 </w:styles>
 </file>
 

</xml_diff>